<commit_message>
master: perubahan dan penambahan pada dokumentasi emi
</commit_message>
<xml_diff>
--- a/Dokumentasi/Emi Yuspita.docx
+++ b/Dokumentasi/Emi Yuspita.docx
@@ -224,7 +224,7 @@
                     <pic:cNvPicPr/>
                   </pic:nvPicPr>
                   <pic:blipFill>
-                    <a:blip r:embed="rId5">
+                    <a:blip r:embed="rId7">
                       <a:extLst>
                         <a:ext uri="{28A0092B-C50C-407E-A947-70E740481C1C}">
                           <a14:useLocalDpi xmlns:a14="http://schemas.microsoft.com/office/drawing/2010/main" val="0"/>
@@ -388,7 +388,7 @@
           </mc:Fallback>
         </mc:AlternateContent>
       </w:r>
-      <w:hyperlink r:id="rId6" w:history="1">
+      <w:hyperlink r:id="rId8" w:history="1">
         <w:r>
           <w:rPr>
             <w:rStyle w:val="Hyperlink"/>
@@ -987,7 +987,7 @@
                     <pic:cNvPicPr/>
                   </pic:nvPicPr>
                   <pic:blipFill>
-                    <a:blip r:embed="rId7">
+                    <a:blip r:embed="rId9">
                       <a:extLst>
                         <a:ext uri="{28A0092B-C50C-407E-A947-70E740481C1C}">
                           <a14:useLocalDpi xmlns:a14="http://schemas.microsoft.com/office/drawing/2010/main" val="0"/>
@@ -1188,7 +1188,23 @@
           <w:sz w:val="24"/>
           <w:szCs w:val="24"/>
         </w:rPr>
+        <w:t xml:space="preserve">Halaman pesan pada </w:t>
+      </w:r>
+      <w:r>
+        <w:rPr>
+          <w:rFonts w:ascii="Times New Roman" w:hAnsi="Times New Roman" w:cs="Times New Roman"/>
+          <w:sz w:val="24"/>
+          <w:szCs w:val="24"/>
+        </w:rPr>
         <w:t>Menu Transaksi</w:t>
+      </w:r>
+      <w:r>
+        <w:rPr>
+          <w:rFonts w:ascii="Times New Roman" w:hAnsi="Times New Roman" w:cs="Times New Roman"/>
+          <w:sz w:val="24"/>
+          <w:szCs w:val="24"/>
+        </w:rPr>
+        <w:t xml:space="preserve"> tiket masuk pada hari kerja</w:t>
       </w:r>
     </w:p>
     <w:p>
@@ -1203,6 +1219,9 @@
         </w:rPr>
       </w:pPr>
       <w:r>
+        <w:rPr>
+          <w:noProof/>
+        </w:rPr>
         <w:drawing>
           <wp:anchor distT="0" distB="0" distL="114300" distR="114300" simplePos="0" relativeHeight="251668480" behindDoc="0" locked="0" layoutInCell="1" allowOverlap="1" wp14:anchorId="1B3DF1D9" wp14:editId="001EB25B">
             <wp:simplePos x="0" y="0"/>
@@ -1227,7 +1246,7 @@
                     <pic:cNvPicPr/>
                   </pic:nvPicPr>
                   <pic:blipFill>
-                    <a:blip r:embed="rId8" cstate="print">
+                    <a:blip r:embed="rId10" cstate="print">
                       <a:extLst>
                         <a:ext uri="{28A0092B-C50C-407E-A947-70E740481C1C}">
                           <a14:useLocalDpi xmlns:a14="http://schemas.microsoft.com/office/drawing/2010/main" val="0"/>
@@ -1295,6 +1314,7 @@
       <w:r>
         <w:rPr>
           <w:rFonts w:ascii="Times New Roman" w:hAnsi="Times New Roman" w:cs="Times New Roman"/>
+          <w:noProof/>
           <w:sz w:val="24"/>
           <w:szCs w:val="24"/>
         </w:rPr>
@@ -1322,7 +1342,7 @@
                     <pic:cNvPicPr/>
                   </pic:nvPicPr>
                   <pic:blipFill>
-                    <a:blip r:embed="rId9" cstate="print">
+                    <a:blip r:embed="rId11" cstate="print">
                       <a:extLst>
                         <a:ext uri="{28A0092B-C50C-407E-A947-70E740481C1C}">
                           <a14:useLocalDpi xmlns:a14="http://schemas.microsoft.com/office/drawing/2010/main" val="0"/>
@@ -1365,8 +1385,523 @@
     </w:p>
     <w:p>
       <w:pPr>
+        <w:jc w:val="both"/>
+        <w:rPr>
+          <w:rFonts w:ascii="Times New Roman" w:hAnsi="Times New Roman" w:cs="Times New Roman"/>
+          <w:sz w:val="24"/>
+          <w:szCs w:val="24"/>
+        </w:rPr>
+      </w:pPr>
+    </w:p>
+    <w:p>
+      <w:pPr>
+        <w:pStyle w:val="ListParagraph"/>
+        <w:numPr>
+          <w:ilvl w:val="0"/>
+          <w:numId w:val="1"/>
+        </w:numPr>
+        <w:jc w:val="both"/>
+        <w:rPr>
+          <w:rFonts w:ascii="Times New Roman" w:hAnsi="Times New Roman" w:cs="Times New Roman"/>
+          <w:sz w:val="24"/>
+          <w:szCs w:val="24"/>
+        </w:rPr>
+      </w:pPr>
+      <w:r>
+        <w:rPr>
+          <w:rFonts w:ascii="Times New Roman" w:hAnsi="Times New Roman" w:cs="Times New Roman"/>
+          <w:sz w:val="24"/>
+          <w:szCs w:val="24"/>
+        </w:rPr>
+        <w:t>Halaman pesan pada Menu Transaksi tiket masuk pada</w:t>
+      </w:r>
+      <w:r>
+        <w:rPr>
+          <w:rFonts w:ascii="Times New Roman" w:hAnsi="Times New Roman" w:cs="Times New Roman"/>
+          <w:sz w:val="24"/>
+          <w:szCs w:val="24"/>
+        </w:rPr>
+        <w:t xml:space="preserve"> hari libur</w:t>
+      </w:r>
+    </w:p>
+    <w:p>
+      <w:pPr>
         <w:pStyle w:val="ListParagraph"/>
         <w:ind w:left="360"/>
+        <w:jc w:val="both"/>
+        <w:rPr>
+          <w:rFonts w:ascii="Times New Roman" w:hAnsi="Times New Roman" w:cs="Times New Roman"/>
+          <w:sz w:val="24"/>
+          <w:szCs w:val="24"/>
+        </w:rPr>
+      </w:pPr>
+      <w:r>
+        <w:rPr>
+          <w:noProof/>
+        </w:rPr>
+        <w:drawing>
+          <wp:anchor distT="0" distB="0" distL="114300" distR="114300" simplePos="0" relativeHeight="251671552" behindDoc="0" locked="0" layoutInCell="1" allowOverlap="1" wp14:anchorId="110742EE" wp14:editId="5E9F58E9">
+            <wp:simplePos x="0" y="0"/>
+            <wp:positionH relativeFrom="margin">
+              <wp:posOffset>248862</wp:posOffset>
+            </wp:positionH>
+            <wp:positionV relativeFrom="paragraph">
+              <wp:posOffset>279342</wp:posOffset>
+            </wp:positionV>
+            <wp:extent cx="1308735" cy="2264410"/>
+            <wp:effectExtent l="0" t="0" r="5715" b="2540"/>
+            <wp:wrapTopAndBottom/>
+            <wp:docPr id="10" name="Picture 10"/>
+            <wp:cNvGraphicFramePr>
+              <a:graphicFrameLocks xmlns:a="http://schemas.openxmlformats.org/drawingml/2006/main" noChangeAspect="1"/>
+            </wp:cNvGraphicFramePr>
+            <a:graphic xmlns:a="http://schemas.openxmlformats.org/drawingml/2006/main">
+              <a:graphicData uri="http://schemas.openxmlformats.org/drawingml/2006/picture">
+                <pic:pic xmlns:pic="http://schemas.openxmlformats.org/drawingml/2006/picture">
+                  <pic:nvPicPr>
+                    <pic:cNvPr id="1" name=""/>
+                    <pic:cNvPicPr/>
+                  </pic:nvPicPr>
+                  <pic:blipFill>
+                    <a:blip r:embed="rId10" cstate="print">
+                      <a:extLst>
+                        <a:ext uri="{28A0092B-C50C-407E-A947-70E740481C1C}">
+                          <a14:useLocalDpi xmlns:a14="http://schemas.microsoft.com/office/drawing/2010/main" val="0"/>
+                        </a:ext>
+                      </a:extLst>
+                    </a:blip>
+                    <a:stretch>
+                      <a:fillRect/>
+                    </a:stretch>
+                  </pic:blipFill>
+                  <pic:spPr>
+                    <a:xfrm>
+                      <a:off x="0" y="0"/>
+                      <a:ext cx="1308735" cy="2264410"/>
+                    </a:xfrm>
+                    <a:prstGeom prst="rect">
+                      <a:avLst/>
+                    </a:prstGeom>
+                  </pic:spPr>
+                </pic:pic>
+              </a:graphicData>
+            </a:graphic>
+            <wp14:sizeRelH relativeFrom="margin">
+              <wp14:pctWidth>0</wp14:pctWidth>
+            </wp14:sizeRelH>
+            <wp14:sizeRelV relativeFrom="margin">
+              <wp14:pctHeight>0</wp14:pctHeight>
+            </wp14:sizeRelV>
+          </wp:anchor>
+        </w:drawing>
+      </w:r>
+      <w:r>
+        <w:rPr>
+          <w:rFonts w:ascii="Times New Roman" w:hAnsi="Times New Roman" w:cs="Times New Roman"/>
+          <w:sz w:val="24"/>
+          <w:szCs w:val="24"/>
+        </w:rPr>
+        <w:t>Jika tombol transaksi diklik akan muncul gambar seperti di bawah ini</w:t>
+      </w:r>
+    </w:p>
+    <w:p>
+      <w:pPr>
+        <w:pStyle w:val="ListParagraph"/>
+        <w:tabs>
+          <w:tab w:val="left" w:pos="2076"/>
+        </w:tabs>
+        <w:ind w:left="360"/>
+        <w:rPr>
+          <w:rFonts w:ascii="Times New Roman" w:hAnsi="Times New Roman" w:cs="Times New Roman"/>
+          <w:sz w:val="24"/>
+          <w:szCs w:val="24"/>
+        </w:rPr>
+      </w:pPr>
+      <w:r>
+        <w:rPr>
+          <w:rFonts w:ascii="Times New Roman" w:hAnsi="Times New Roman" w:cs="Times New Roman"/>
+          <w:sz w:val="24"/>
+          <w:szCs w:val="24"/>
+        </w:rPr>
+        <w:lastRenderedPageBreak/>
+        <w:t>j</w:t>
+      </w:r>
+      <w:r>
+        <w:rPr>
+          <w:rFonts w:ascii="Times New Roman" w:hAnsi="Times New Roman" w:cs="Times New Roman"/>
+          <w:sz w:val="24"/>
+          <w:szCs w:val="24"/>
+        </w:rPr>
+        <w:t xml:space="preserve">ika gambar </w:t>
+      </w:r>
+      <w:r>
+        <w:rPr>
+          <w:rFonts w:ascii="Times New Roman" w:hAnsi="Times New Roman" w:cs="Times New Roman"/>
+          <w:sz w:val="24"/>
+          <w:szCs w:val="24"/>
+        </w:rPr>
+        <w:t xml:space="preserve">kedua </w:t>
+      </w:r>
+      <w:r>
+        <w:rPr>
+          <w:rFonts w:ascii="Times New Roman" w:hAnsi="Times New Roman" w:cs="Times New Roman"/>
+          <w:sz w:val="24"/>
+          <w:szCs w:val="24"/>
+        </w:rPr>
+        <w:t xml:space="preserve">diklik, Anda akan diarahkan ke halaman yang menampilkan formulir pemesanan tiket ke Pulau Pahawang dengan tarif hari </w:t>
+      </w:r>
+      <w:r>
+        <w:rPr>
+          <w:rFonts w:ascii="Times New Roman" w:hAnsi="Times New Roman" w:cs="Times New Roman"/>
+          <w:sz w:val="24"/>
+          <w:szCs w:val="24"/>
+        </w:rPr>
+        <w:t>libur.</w:t>
+      </w:r>
+    </w:p>
+    <w:p>
+      <w:pPr>
+        <w:pStyle w:val="ListParagraph"/>
+        <w:tabs>
+          <w:tab w:val="left" w:pos="2076"/>
+        </w:tabs>
+        <w:ind w:left="360"/>
+        <w:rPr>
+          <w:rFonts w:ascii="Times New Roman" w:hAnsi="Times New Roman" w:cs="Times New Roman"/>
+          <w:sz w:val="24"/>
+          <w:szCs w:val="24"/>
+        </w:rPr>
+      </w:pPr>
+      <w:r>
+        <w:rPr>
+          <w:rFonts w:ascii="Times New Roman" w:hAnsi="Times New Roman" w:cs="Times New Roman"/>
+          <w:sz w:val="24"/>
+          <w:szCs w:val="24"/>
+        </w:rPr>
+        <w:drawing>
+          <wp:inline distT="0" distB="0" distL="0" distR="0" wp14:anchorId="15017509" wp14:editId="7439C65C">
+            <wp:extent cx="1600453" cy="2768600"/>
+            <wp:effectExtent l="0" t="0" r="0" b="0"/>
+            <wp:docPr id="12" name="Picture 12"/>
+            <wp:cNvGraphicFramePr>
+              <a:graphicFrameLocks xmlns:a="http://schemas.openxmlformats.org/drawingml/2006/main" noChangeAspect="1"/>
+            </wp:cNvGraphicFramePr>
+            <a:graphic xmlns:a="http://schemas.openxmlformats.org/drawingml/2006/main">
+              <a:graphicData uri="http://schemas.openxmlformats.org/drawingml/2006/picture">
+                <pic:pic xmlns:pic="http://schemas.openxmlformats.org/drawingml/2006/picture">
+                  <pic:nvPicPr>
+                    <pic:cNvPr id="1" name=""/>
+                    <pic:cNvPicPr/>
+                  </pic:nvPicPr>
+                  <pic:blipFill>
+                    <a:blip r:embed="rId12"/>
+                    <a:stretch>
+                      <a:fillRect/>
+                    </a:stretch>
+                  </pic:blipFill>
+                  <pic:spPr>
+                    <a:xfrm>
+                      <a:off x="0" y="0"/>
+                      <a:ext cx="1606058" cy="2778296"/>
+                    </a:xfrm>
+                    <a:prstGeom prst="rect">
+                      <a:avLst/>
+                    </a:prstGeom>
+                  </pic:spPr>
+                </pic:pic>
+              </a:graphicData>
+            </a:graphic>
+          </wp:inline>
+        </w:drawing>
+      </w:r>
+    </w:p>
+    <w:p>
+      <w:pPr>
+        <w:pStyle w:val="ListParagraph"/>
+        <w:tabs>
+          <w:tab w:val="left" w:pos="2076"/>
+        </w:tabs>
+        <w:ind w:left="360"/>
+        <w:rPr>
+          <w:rFonts w:ascii="Times New Roman" w:hAnsi="Times New Roman" w:cs="Times New Roman"/>
+          <w:sz w:val="24"/>
+          <w:szCs w:val="24"/>
+        </w:rPr>
+      </w:pPr>
+    </w:p>
+    <w:p>
+      <w:pPr>
+        <w:pStyle w:val="ListParagraph"/>
+        <w:numPr>
+          <w:ilvl w:val="0"/>
+          <w:numId w:val="1"/>
+        </w:numPr>
+        <w:tabs>
+          <w:tab w:val="left" w:pos="2076"/>
+        </w:tabs>
+        <w:rPr>
+          <w:rFonts w:ascii="Times New Roman" w:hAnsi="Times New Roman" w:cs="Times New Roman"/>
+          <w:sz w:val="24"/>
+          <w:szCs w:val="24"/>
+        </w:rPr>
+      </w:pPr>
+      <w:r>
+        <w:rPr>
+          <w:rFonts w:ascii="Times New Roman" w:hAnsi="Times New Roman" w:cs="Times New Roman"/>
+          <w:sz w:val="24"/>
+          <w:szCs w:val="24"/>
+        </w:rPr>
+        <w:t xml:space="preserve">Halaman pesan pada Menu Transaksi </w:t>
+      </w:r>
+      <w:r>
+        <w:rPr>
+          <w:rFonts w:ascii="Times New Roman" w:hAnsi="Times New Roman" w:cs="Times New Roman"/>
+          <w:sz w:val="24"/>
+          <w:szCs w:val="24"/>
+        </w:rPr>
+        <w:t>paket lombok andreas resort</w:t>
+      </w:r>
+    </w:p>
+    <w:p>
+      <w:pPr>
+        <w:pStyle w:val="ListParagraph"/>
+        <w:tabs>
+          <w:tab w:val="left" w:pos="2076"/>
+        </w:tabs>
+        <w:ind w:left="360"/>
+        <w:rPr>
+          <w:rFonts w:ascii="Times New Roman" w:hAnsi="Times New Roman" w:cs="Times New Roman"/>
+          <w:sz w:val="24"/>
+          <w:szCs w:val="24"/>
+        </w:rPr>
+      </w:pPr>
+      <w:r>
+        <w:rPr>
+          <w:rFonts w:ascii="Times New Roman" w:hAnsi="Times New Roman" w:cs="Times New Roman"/>
+          <w:sz w:val="24"/>
+          <w:szCs w:val="24"/>
+        </w:rPr>
+        <w:drawing>
+          <wp:anchor distT="0" distB="0" distL="114300" distR="114300" simplePos="0" relativeHeight="251672576" behindDoc="0" locked="0" layoutInCell="1" allowOverlap="1" wp14:anchorId="2203998F" wp14:editId="129CF5A1">
+            <wp:simplePos x="0" y="0"/>
+            <wp:positionH relativeFrom="column">
+              <wp:posOffset>254000</wp:posOffset>
+            </wp:positionH>
+            <wp:positionV relativeFrom="paragraph">
+              <wp:posOffset>347345</wp:posOffset>
+            </wp:positionV>
+            <wp:extent cx="1676400" cy="2883535"/>
+            <wp:effectExtent l="0" t="0" r="0" b="0"/>
+            <wp:wrapTopAndBottom/>
+            <wp:docPr id="11" name="Picture 11"/>
+            <wp:cNvGraphicFramePr>
+              <a:graphicFrameLocks xmlns:a="http://schemas.openxmlformats.org/drawingml/2006/main" noChangeAspect="1"/>
+            </wp:cNvGraphicFramePr>
+            <a:graphic xmlns:a="http://schemas.openxmlformats.org/drawingml/2006/main">
+              <a:graphicData uri="http://schemas.openxmlformats.org/drawingml/2006/picture">
+                <pic:pic xmlns:pic="http://schemas.openxmlformats.org/drawingml/2006/picture">
+                  <pic:nvPicPr>
+                    <pic:cNvPr id="1" name=""/>
+                    <pic:cNvPicPr/>
+                  </pic:nvPicPr>
+                  <pic:blipFill>
+                    <a:blip r:embed="rId13" cstate="print">
+                      <a:extLst>
+                        <a:ext uri="{28A0092B-C50C-407E-A947-70E740481C1C}">
+                          <a14:useLocalDpi xmlns:a14="http://schemas.microsoft.com/office/drawing/2010/main" val="0"/>
+                        </a:ext>
+                      </a:extLst>
+                    </a:blip>
+                    <a:stretch>
+                      <a:fillRect/>
+                    </a:stretch>
+                  </pic:blipFill>
+                  <pic:spPr>
+                    <a:xfrm>
+                      <a:off x="0" y="0"/>
+                      <a:ext cx="1676400" cy="2883535"/>
+                    </a:xfrm>
+                    <a:prstGeom prst="rect">
+                      <a:avLst/>
+                    </a:prstGeom>
+                  </pic:spPr>
+                </pic:pic>
+              </a:graphicData>
+            </a:graphic>
+            <wp14:sizeRelH relativeFrom="margin">
+              <wp14:pctWidth>0</wp14:pctWidth>
+            </wp14:sizeRelH>
+            <wp14:sizeRelV relativeFrom="margin">
+              <wp14:pctHeight>0</wp14:pctHeight>
+            </wp14:sizeRelV>
+          </wp:anchor>
+        </w:drawing>
+      </w:r>
+      <w:r>
+        <w:rPr>
+          <w:rFonts w:ascii="Times New Roman" w:hAnsi="Times New Roman" w:cs="Times New Roman"/>
+          <w:sz w:val="24"/>
+          <w:szCs w:val="24"/>
+        </w:rPr>
+        <w:t>Jika tombol transaksi diklik akan muncul gambar seperti di bawah ini</w:t>
+      </w:r>
+      <w:r>
+        <w:rPr>
+          <w:rFonts w:ascii="Times New Roman" w:hAnsi="Times New Roman" w:cs="Times New Roman"/>
+          <w:sz w:val="24"/>
+          <w:szCs w:val="24"/>
+        </w:rPr>
+        <w:t xml:space="preserve"> </w:t>
+      </w:r>
+    </w:p>
+    <w:p>
+      <w:pPr>
+        <w:pStyle w:val="ListParagraph"/>
+        <w:tabs>
+          <w:tab w:val="left" w:pos="2076"/>
+        </w:tabs>
+        <w:ind w:left="360"/>
+        <w:rPr>
+          <w:rFonts w:ascii="Times New Roman" w:hAnsi="Times New Roman" w:cs="Times New Roman"/>
+          <w:sz w:val="24"/>
+          <w:szCs w:val="24"/>
+        </w:rPr>
+      </w:pPr>
+    </w:p>
+    <w:p>
+      <w:pPr>
+        <w:pStyle w:val="ListParagraph"/>
+        <w:tabs>
+          <w:tab w:val="left" w:pos="2076"/>
+        </w:tabs>
+        <w:ind w:left="360"/>
+        <w:rPr>
+          <w:rFonts w:ascii="Times New Roman" w:hAnsi="Times New Roman" w:cs="Times New Roman"/>
+          <w:sz w:val="24"/>
+          <w:szCs w:val="24"/>
+        </w:rPr>
+      </w:pPr>
+      <w:r>
+        <w:rPr>
+          <w:rFonts w:ascii="Times New Roman" w:hAnsi="Times New Roman" w:cs="Times New Roman"/>
+          <w:sz w:val="24"/>
+          <w:szCs w:val="24"/>
+        </w:rPr>
+        <w:t>j</w:t>
+      </w:r>
+      <w:r>
+        <w:rPr>
+          <w:rFonts w:ascii="Times New Roman" w:hAnsi="Times New Roman" w:cs="Times New Roman"/>
+          <w:sz w:val="24"/>
+          <w:szCs w:val="24"/>
+        </w:rPr>
+        <w:t xml:space="preserve">ika gambar </w:t>
+      </w:r>
+      <w:r>
+        <w:rPr>
+          <w:rFonts w:ascii="Times New Roman" w:hAnsi="Times New Roman" w:cs="Times New Roman"/>
+          <w:sz w:val="24"/>
+          <w:szCs w:val="24"/>
+        </w:rPr>
+        <w:t>ke</w:t>
+      </w:r>
+      <w:r>
+        <w:rPr>
+          <w:rFonts w:ascii="Times New Roman" w:hAnsi="Times New Roman" w:cs="Times New Roman"/>
+          <w:sz w:val="24"/>
+          <w:szCs w:val="24"/>
+        </w:rPr>
+        <w:t>tiga</w:t>
+      </w:r>
+      <w:r>
+        <w:rPr>
+          <w:rFonts w:ascii="Times New Roman" w:hAnsi="Times New Roman" w:cs="Times New Roman"/>
+          <w:sz w:val="24"/>
+          <w:szCs w:val="24"/>
+        </w:rPr>
+        <w:t xml:space="preserve"> </w:t>
+      </w:r>
+      <w:r>
+        <w:rPr>
+          <w:rFonts w:ascii="Times New Roman" w:hAnsi="Times New Roman" w:cs="Times New Roman"/>
+          <w:sz w:val="24"/>
+          <w:szCs w:val="24"/>
+        </w:rPr>
+        <w:t xml:space="preserve">diklik, Anda akan diarahkan ke halaman yang menampilkan formulir pemesanan </w:t>
+      </w:r>
+      <w:r>
+        <w:rPr>
+          <w:rFonts w:ascii="Times New Roman" w:hAnsi="Times New Roman" w:cs="Times New Roman"/>
+          <w:sz w:val="24"/>
+          <w:szCs w:val="24"/>
+        </w:rPr>
+        <w:t>tiket villa dengan paket 3 hari 2 malam.</w:t>
+      </w:r>
+    </w:p>
+    <w:p>
+      <w:pPr>
+        <w:pStyle w:val="ListParagraph"/>
+        <w:tabs>
+          <w:tab w:val="left" w:pos="2076"/>
+        </w:tabs>
+        <w:ind w:left="360"/>
+        <w:rPr>
+          <w:rFonts w:ascii="Times New Roman" w:hAnsi="Times New Roman" w:cs="Times New Roman"/>
+          <w:sz w:val="24"/>
+          <w:szCs w:val="24"/>
+        </w:rPr>
+      </w:pPr>
+      <w:r>
+        <w:rPr>
+          <w:rFonts w:ascii="Times New Roman" w:hAnsi="Times New Roman" w:cs="Times New Roman"/>
+          <w:sz w:val="24"/>
+          <w:szCs w:val="24"/>
+        </w:rPr>
+        <w:lastRenderedPageBreak/>
+        <w:drawing>
+          <wp:inline distT="0" distB="0" distL="0" distR="0" wp14:anchorId="09B3A4B8" wp14:editId="4FF26A33">
+            <wp:extent cx="1749762" cy="3035300"/>
+            <wp:effectExtent l="0" t="0" r="3175" b="0"/>
+            <wp:docPr id="13" name="Picture 13"/>
+            <wp:cNvGraphicFramePr>
+              <a:graphicFrameLocks xmlns:a="http://schemas.openxmlformats.org/drawingml/2006/main" noChangeAspect="1"/>
+            </wp:cNvGraphicFramePr>
+            <a:graphic xmlns:a="http://schemas.openxmlformats.org/drawingml/2006/main">
+              <a:graphicData uri="http://schemas.openxmlformats.org/drawingml/2006/picture">
+                <pic:pic xmlns:pic="http://schemas.openxmlformats.org/drawingml/2006/picture">
+                  <pic:nvPicPr>
+                    <pic:cNvPr id="1" name=""/>
+                    <pic:cNvPicPr/>
+                  </pic:nvPicPr>
+                  <pic:blipFill>
+                    <a:blip r:embed="rId14"/>
+                    <a:stretch>
+                      <a:fillRect/>
+                    </a:stretch>
+                  </pic:blipFill>
+                  <pic:spPr>
+                    <a:xfrm>
+                      <a:off x="0" y="0"/>
+                      <a:ext cx="1755876" cy="3045906"/>
+                    </a:xfrm>
+                    <a:prstGeom prst="rect">
+                      <a:avLst/>
+                    </a:prstGeom>
+                  </pic:spPr>
+                </pic:pic>
+              </a:graphicData>
+            </a:graphic>
+          </wp:inline>
+        </w:drawing>
+      </w:r>
+    </w:p>
+    <w:p>
+      <w:pPr>
+        <w:pStyle w:val="ListParagraph"/>
+        <w:tabs>
+          <w:tab w:val="left" w:pos="2076"/>
+        </w:tabs>
+        <w:ind w:left="360"/>
         <w:rPr>
           <w:rFonts w:ascii="Times New Roman" w:hAnsi="Times New Roman" w:cs="Times New Roman"/>
           <w:sz w:val="24"/>
@@ -1378,27 +1913,6 @@
       <w:pPr>
         <w:pStyle w:val="ListParagraph"/>
         <w:ind w:left="360"/>
-        <w:rPr>
-          <w:rFonts w:ascii="Times New Roman" w:hAnsi="Times New Roman" w:cs="Times New Roman"/>
-          <w:sz w:val="24"/>
-          <w:szCs w:val="24"/>
-        </w:rPr>
-      </w:pPr>
-    </w:p>
-    <w:p>
-      <w:pPr>
-        <w:pStyle w:val="ListParagraph"/>
-        <w:ind w:left="360"/>
-        <w:jc w:val="both"/>
-        <w:rPr>
-          <w:rFonts w:ascii="Times New Roman" w:hAnsi="Times New Roman" w:cs="Times New Roman"/>
-          <w:sz w:val="24"/>
-          <w:szCs w:val="24"/>
-        </w:rPr>
-      </w:pPr>
-    </w:p>
-    <w:p>
-      <w:pPr>
         <w:jc w:val="both"/>
         <w:rPr>
           <w:rFonts w:ascii="Times New Roman" w:hAnsi="Times New Roman" w:cs="Times New Roman"/>
@@ -1415,6 +1929,56 @@
     </w:sectPr>
   </w:body>
 </w:document>
+</file>
+
+<file path=word/endnotes.xml><?xml version="1.0" encoding="utf-8"?>
+<w:endnotes xmlns:wpc="http://schemas.microsoft.com/office/word/2010/wordprocessingCanvas" xmlns:cx="http://schemas.microsoft.com/office/drawing/2014/chartex" xmlns:cx1="http://schemas.microsoft.com/office/drawing/2015/9/8/chartex" xmlns:cx2="http://schemas.microsoft.com/office/drawing/2015/10/21/chartex" xmlns:cx3="http://schemas.microsoft.com/office/drawing/2016/5/9/chartex" xmlns:cx4="http://schemas.microsoft.com/office/drawing/2016/5/10/chartex" xmlns:cx5="http://schemas.microsoft.com/office/drawing/2016/5/11/chartex" xmlns:cx6="http://schemas.microsoft.com/office/drawing/2016/5/12/chartex" xmlns:cx7="http://schemas.microsoft.com/office/drawing/2016/5/13/chartex" xmlns:cx8="http://schemas.microsoft.com/office/drawing/2016/5/14/chartex" xmlns:mc="http://schemas.openxmlformats.org/markup-compatibility/2006" xmlns:aink="http://schemas.microsoft.com/office/drawing/2016/ink" xmlns:am3d="http://schemas.microsoft.com/office/drawing/2017/model3d" xmlns:o="urn:schemas-microsoft-com:office:office" xmlns:r="http://schemas.openxmlformats.org/officeDocument/2006/relationships" xmlns:m="http://schemas.openxmlformats.org/officeDocument/2006/math" xmlns:v="urn:schemas-microsoft-com:vml" xmlns:wp14="http://schemas.microsoft.com/office/word/2010/wordprocessingDrawing" xmlns:wp="http://schemas.openxmlformats.org/drawingml/2006/wordprocessingDrawing" xmlns:w10="urn:schemas-microsoft-com:office:word" xmlns:w="http://schemas.openxmlformats.org/wordprocessingml/2006/main" xmlns:w14="http://schemas.microsoft.com/office/word/2010/wordml" xmlns:w15="http://schemas.microsoft.com/office/word/2012/wordml" xmlns:w16cex="http://schemas.microsoft.com/office/word/2018/wordml/cex" xmlns:w16cid="http://schemas.microsoft.com/office/word/2016/wordml/cid" xmlns:w16="http://schemas.microsoft.com/office/word/2018/wordml" xmlns:w16sdtdh="http://schemas.microsoft.com/office/word/2020/wordml/sdtdatahash" xmlns:w16se="http://schemas.microsoft.com/office/word/2015/wordml/symex" xmlns:wpg="http://schemas.microsoft.com/office/word/2010/wordprocessingGroup" xmlns:wpi="http://schemas.microsoft.com/office/word/2010/wordprocessingInk" xmlns:wne="http://schemas.microsoft.com/office/word/2006/wordml" xmlns:wps="http://schemas.microsoft.com/office/word/2010/wordprocessingShape" mc:Ignorable="w14 w15 w16se w16cid w16 w16cex w16sdtdh wp14">
+  <w:endnote w:type="separator" w:id="-1">
+    <w:p>
+      <w:pPr>
+        <w:spacing w:after="0" w:line="240" w:lineRule="auto"/>
+      </w:pPr>
+      <w:r>
+        <w:separator/>
+      </w:r>
+    </w:p>
+  </w:endnote>
+  <w:endnote w:type="continuationSeparator" w:id="0">
+    <w:p>
+      <w:pPr>
+        <w:spacing w:after="0" w:line="240" w:lineRule="auto"/>
+      </w:pPr>
+      <w:r>
+        <w:continuationSeparator/>
+      </w:r>
+    </w:p>
+  </w:endnote>
+</w:endnotes>
+</file>
+
+<file path=word/footnotes.xml><?xml version="1.0" encoding="utf-8"?>
+<w:footnotes xmlns:wpc="http://schemas.microsoft.com/office/word/2010/wordprocessingCanvas" xmlns:cx="http://schemas.microsoft.com/office/drawing/2014/chartex" xmlns:cx1="http://schemas.microsoft.com/office/drawing/2015/9/8/chartex" xmlns:cx2="http://schemas.microsoft.com/office/drawing/2015/10/21/chartex" xmlns:cx3="http://schemas.microsoft.com/office/drawing/2016/5/9/chartex" xmlns:cx4="http://schemas.microsoft.com/office/drawing/2016/5/10/chartex" xmlns:cx5="http://schemas.microsoft.com/office/drawing/2016/5/11/chartex" xmlns:cx6="http://schemas.microsoft.com/office/drawing/2016/5/12/chartex" xmlns:cx7="http://schemas.microsoft.com/office/drawing/2016/5/13/chartex" xmlns:cx8="http://schemas.microsoft.com/office/drawing/2016/5/14/chartex" xmlns:mc="http://schemas.openxmlformats.org/markup-compatibility/2006" xmlns:aink="http://schemas.microsoft.com/office/drawing/2016/ink" xmlns:am3d="http://schemas.microsoft.com/office/drawing/2017/model3d" xmlns:o="urn:schemas-microsoft-com:office:office" xmlns:r="http://schemas.openxmlformats.org/officeDocument/2006/relationships" xmlns:m="http://schemas.openxmlformats.org/officeDocument/2006/math" xmlns:v="urn:schemas-microsoft-com:vml" xmlns:wp14="http://schemas.microsoft.com/office/word/2010/wordprocessingDrawing" xmlns:wp="http://schemas.openxmlformats.org/drawingml/2006/wordprocessingDrawing" xmlns:w10="urn:schemas-microsoft-com:office:word" xmlns:w="http://schemas.openxmlformats.org/wordprocessingml/2006/main" xmlns:w14="http://schemas.microsoft.com/office/word/2010/wordml" xmlns:w15="http://schemas.microsoft.com/office/word/2012/wordml" xmlns:w16cex="http://schemas.microsoft.com/office/word/2018/wordml/cex" xmlns:w16cid="http://schemas.microsoft.com/office/word/2016/wordml/cid" xmlns:w16="http://schemas.microsoft.com/office/word/2018/wordml" xmlns:w16sdtdh="http://schemas.microsoft.com/office/word/2020/wordml/sdtdatahash" xmlns:w16se="http://schemas.microsoft.com/office/word/2015/wordml/symex" xmlns:wpg="http://schemas.microsoft.com/office/word/2010/wordprocessingGroup" xmlns:wpi="http://schemas.microsoft.com/office/word/2010/wordprocessingInk" xmlns:wne="http://schemas.microsoft.com/office/word/2006/wordml" xmlns:wps="http://schemas.microsoft.com/office/word/2010/wordprocessingShape" mc:Ignorable="w14 w15 w16se w16cid w16 w16cex w16sdtdh wp14">
+  <w:footnote w:type="separator" w:id="-1">
+    <w:p>
+      <w:pPr>
+        <w:spacing w:after="0" w:line="240" w:lineRule="auto"/>
+      </w:pPr>
+      <w:r>
+        <w:separator/>
+      </w:r>
+    </w:p>
+  </w:footnote>
+  <w:footnote w:type="continuationSeparator" w:id="0">
+    <w:p>
+      <w:pPr>
+        <w:spacing w:after="0" w:line="240" w:lineRule="auto"/>
+      </w:pPr>
+      <w:r>
+        <w:continuationSeparator/>
+      </w:r>
+    </w:p>
+  </w:footnote>
+</w:footnotes>
 </file>
 
 <file path=word/numbering.xml><?xml version="1.0" encoding="utf-8"?>
@@ -2226,6 +2790,50 @@
       <w:lang w:eastAsia="en-ID"/>
     </w:rPr>
   </w:style>
+  <w:style w:type="paragraph" w:styleId="Header">
+    <w:name w:val="header"/>
+    <w:basedOn w:val="Normal"/>
+    <w:link w:val="HeaderChar"/>
+    <w:uiPriority w:val="99"/>
+    <w:unhideWhenUsed/>
+    <w:rsid w:val="004356DF"/>
+    <w:pPr>
+      <w:tabs>
+        <w:tab w:val="center" w:pos="4513"/>
+        <w:tab w:val="right" w:pos="9026"/>
+      </w:tabs>
+      <w:spacing w:after="0" w:line="240" w:lineRule="auto"/>
+    </w:pPr>
+  </w:style>
+  <w:style w:type="character" w:customStyle="1" w:styleId="HeaderChar">
+    <w:name w:val="Header Char"/>
+    <w:basedOn w:val="DefaultParagraphFont"/>
+    <w:link w:val="Header"/>
+    <w:uiPriority w:val="99"/>
+    <w:rsid w:val="004356DF"/>
+  </w:style>
+  <w:style w:type="paragraph" w:styleId="Footer">
+    <w:name w:val="footer"/>
+    <w:basedOn w:val="Normal"/>
+    <w:link w:val="FooterChar"/>
+    <w:uiPriority w:val="99"/>
+    <w:unhideWhenUsed/>
+    <w:rsid w:val="004356DF"/>
+    <w:pPr>
+      <w:tabs>
+        <w:tab w:val="center" w:pos="4513"/>
+        <w:tab w:val="right" w:pos="9026"/>
+      </w:tabs>
+      <w:spacing w:after="0" w:line="240" w:lineRule="auto"/>
+    </w:pPr>
+  </w:style>
+  <w:style w:type="character" w:customStyle="1" w:styleId="FooterChar">
+    <w:name w:val="Footer Char"/>
+    <w:basedOn w:val="DefaultParagraphFont"/>
+    <w:link w:val="Footer"/>
+    <w:uiPriority w:val="99"/>
+    <w:rsid w:val="004356DF"/>
+  </w:style>
 </w:styles>
 </file>
 

</xml_diff>